<commit_message>
Updated CalculatorCpp doc file
</commit_message>
<xml_diff>
--- a/CalculatorCPP.docx
+++ b/CalculatorCPP.docx
@@ -2696,17 +2696,6 @@
         <w:t xml:space="preserve"> for containerization are commonly used in DevOps pipelines.</w:t>
       </w:r>
     </w:p>
-    <w:p>
-      <w:pPr>
-        <w:pStyle w:val="NormalWeb"/>
-      </w:pPr>
-    </w:p>
-    <w:p>
-      <w:pPr>
-        <w:pStyle w:val="NormalWeb"/>
-      </w:pPr>
-    </w:p>
-    <w:p/>
     <w:sectPr>
       <w:pgSz w:w="11906" w:h="16838"/>
       <w:pgMar w:top="440" w:right="706" w:bottom="398" w:left="800" w:header="720" w:footer="720" w:gutter="0"/>

</xml_diff>

<commit_message>
Updated CalculatorCpp doc file #1
</commit_message>
<xml_diff>
--- a/CalculatorCPP.docx
+++ b/CalculatorCPP.docx
@@ -101,14 +101,12 @@
         </w:numPr>
         <w:spacing w:beforeAutospacing="1" w:afterAutospacing="1"/>
       </w:pPr>
-      <w:proofErr w:type="spellStart"/>
       <w:r>
         <w:rPr>
           <w:rStyle w:val="HTMLCode"/>
         </w:rPr>
         <w:t>scientific_calculator.h</w:t>
       </w:r>
-      <w:proofErr w:type="spellEnd"/>
       <w:r>
         <w:t>: Header file containing declarations.</w:t>
       </w:r>
@@ -121,14 +119,12 @@
           <w:rFonts w:hint="default"/>
         </w:rPr>
       </w:pPr>
-      <w:proofErr w:type="spellStart"/>
       <w:r>
         <w:rPr>
           <w:rStyle w:val="HTMLCode"/>
         </w:rPr>
         <w:t>scientific_calculator.h</w:t>
       </w:r>
-      <w:proofErr w:type="spellEnd"/>
     </w:p>
     <w:p>
       <w:pPr>
@@ -172,63 +168,31 @@
         <w:ind w:left="720"/>
       </w:pPr>
       <w:r>
-        <w:t xml:space="preserve">double </w:t>
-      </w:r>
-      <w:proofErr w:type="gramStart"/>
-      <w:r>
-        <w:t>add(</w:t>
-      </w:r>
-      <w:proofErr w:type="gramEnd"/>
-      <w:r>
-        <w:t>double a, double b);</w:t>
-      </w:r>
-    </w:p>
-    <w:p>
-      <w:pPr>
-        <w:ind w:left="720"/>
-      </w:pPr>
-      <w:r>
-        <w:t xml:space="preserve">double </w:t>
-      </w:r>
-      <w:proofErr w:type="gramStart"/>
-      <w:r>
-        <w:t>subtract(</w:t>
-      </w:r>
-      <w:proofErr w:type="gramEnd"/>
-      <w:r>
-        <w:t>double a, double b);</w:t>
-      </w:r>
-    </w:p>
-    <w:p>
-      <w:pPr>
-        <w:ind w:left="720"/>
-      </w:pPr>
-      <w:r>
-        <w:t xml:space="preserve">double </w:t>
-      </w:r>
-      <w:proofErr w:type="gramStart"/>
-      <w:r>
-        <w:t>multiply(</w:t>
-      </w:r>
-      <w:proofErr w:type="gramEnd"/>
-      <w:r>
-        <w:t>double a, double b);</w:t>
-      </w:r>
-    </w:p>
-    <w:p>
-      <w:pPr>
-        <w:ind w:left="720"/>
-      </w:pPr>
-      <w:r>
-        <w:t xml:space="preserve">double </w:t>
-      </w:r>
-      <w:proofErr w:type="gramStart"/>
-      <w:r>
-        <w:t>divide(</w:t>
-      </w:r>
-      <w:proofErr w:type="gramEnd"/>
-      <w:r>
-        <w:t>double a, double b);</w:t>
+        <w:t>double add(double a, double b);</w:t>
+      </w:r>
+    </w:p>
+    <w:p>
+      <w:pPr>
+        <w:ind w:left="720"/>
+      </w:pPr>
+      <w:r>
+        <w:t>double subtract(double a, double b);</w:t>
+      </w:r>
+    </w:p>
+    <w:p>
+      <w:pPr>
+        <w:ind w:left="720"/>
+      </w:pPr>
+      <w:r>
+        <w:t>double multiply(double a, double b);</w:t>
+      </w:r>
+    </w:p>
+    <w:p>
+      <w:pPr>
+        <w:ind w:left="720"/>
+      </w:pPr>
+      <w:r>
+        <w:t>double divide(double a, double b);</w:t>
       </w:r>
     </w:p>
     <w:p>
@@ -249,47 +213,23 @@
         <w:ind w:left="720"/>
       </w:pPr>
       <w:r>
-        <w:t xml:space="preserve">double </w:t>
-      </w:r>
-      <w:proofErr w:type="gramStart"/>
-      <w:r>
-        <w:t>sine(</w:t>
-      </w:r>
-      <w:proofErr w:type="gramEnd"/>
-      <w:r>
-        <w:t>double angle);</w:t>
-      </w:r>
-    </w:p>
-    <w:p>
-      <w:pPr>
-        <w:ind w:left="720"/>
-      </w:pPr>
-      <w:r>
-        <w:t xml:space="preserve">double </w:t>
-      </w:r>
-      <w:proofErr w:type="gramStart"/>
-      <w:r>
-        <w:t>cosine(</w:t>
-      </w:r>
-      <w:proofErr w:type="gramEnd"/>
-      <w:r>
-        <w:t>double angle);</w:t>
-      </w:r>
-    </w:p>
-    <w:p>
-      <w:pPr>
-        <w:ind w:left="720"/>
-      </w:pPr>
-      <w:r>
-        <w:t xml:space="preserve">double </w:t>
-      </w:r>
-      <w:proofErr w:type="gramStart"/>
-      <w:r>
-        <w:t>tangent(</w:t>
-      </w:r>
-      <w:proofErr w:type="gramEnd"/>
-      <w:r>
-        <w:t>double angle);</w:t>
+        <w:t>double sine(double angle);</w:t>
+      </w:r>
+    </w:p>
+    <w:p>
+      <w:pPr>
+        <w:ind w:left="720"/>
+      </w:pPr>
+      <w:r>
+        <w:t>double cosine(double angle);</w:t>
+      </w:r>
+    </w:p>
+    <w:p>
+      <w:pPr>
+        <w:ind w:left="720"/>
+      </w:pPr>
+      <w:r>
+        <w:t>double tangent(double angle);</w:t>
       </w:r>
     </w:p>
     <w:p>
@@ -310,47 +250,23 @@
         <w:ind w:left="720"/>
       </w:pPr>
       <w:r>
-        <w:t xml:space="preserve">double </w:t>
-      </w:r>
-      <w:proofErr w:type="gramStart"/>
-      <w:r>
-        <w:t>power(</w:t>
-      </w:r>
-      <w:proofErr w:type="gramEnd"/>
-      <w:r>
-        <w:t>double base, double exponent);</w:t>
-      </w:r>
-    </w:p>
-    <w:p>
-      <w:pPr>
-        <w:ind w:left="720"/>
-      </w:pPr>
-      <w:r>
-        <w:t xml:space="preserve">double </w:t>
-      </w:r>
-      <w:proofErr w:type="gramStart"/>
-      <w:r>
-        <w:t>logarithm(</w:t>
-      </w:r>
-      <w:proofErr w:type="gramEnd"/>
-      <w:r>
-        <w:t>double value);</w:t>
-      </w:r>
-    </w:p>
-    <w:p>
-      <w:pPr>
-        <w:ind w:left="720"/>
-      </w:pPr>
-      <w:r>
-        <w:t xml:space="preserve">double </w:t>
-      </w:r>
-      <w:proofErr w:type="gramStart"/>
-      <w:r>
-        <w:t>exponential(</w:t>
-      </w:r>
-      <w:proofErr w:type="gramEnd"/>
-      <w:r>
-        <w:t>double value);</w:t>
+        <w:t>double power(double base, double exponent);</w:t>
+      </w:r>
+    </w:p>
+    <w:p>
+      <w:pPr>
+        <w:ind w:left="720"/>
+      </w:pPr>
+      <w:r>
+        <w:t>double logarithm(double value);</w:t>
+      </w:r>
+    </w:p>
+    <w:p>
+      <w:pPr>
+        <w:ind w:left="720"/>
+      </w:pPr>
+      <w:r>
+        <w:t>double exponential(double value);</w:t>
       </w:r>
     </w:p>
     <w:p>
@@ -394,36 +310,20 @@
         <w:ind w:left="720"/>
       </w:pPr>
       <w:r>
-        <w:t>#include "</w:t>
-      </w:r>
-      <w:proofErr w:type="spellStart"/>
-      <w:r>
-        <w:t>scientific_calculator.h</w:t>
-      </w:r>
-      <w:proofErr w:type="spellEnd"/>
-      <w:r>
-        <w:t>"</w:t>
-      </w:r>
-    </w:p>
-    <w:p>
-      <w:pPr>
-        <w:ind w:left="720"/>
-      </w:pPr>
-    </w:p>
-    <w:p>
-      <w:pPr>
-        <w:ind w:left="720"/>
-      </w:pPr>
-      <w:r>
-        <w:t xml:space="preserve">double </w:t>
-      </w:r>
-      <w:proofErr w:type="gramStart"/>
-      <w:r>
-        <w:t>add(</w:t>
-      </w:r>
-      <w:proofErr w:type="gramEnd"/>
-      <w:r>
-        <w:t>double a, double b) {</w:t>
+        <w:t>#include "scientific_calculator.h"</w:t>
+      </w:r>
+    </w:p>
+    <w:p>
+      <w:pPr>
+        <w:ind w:left="720"/>
+      </w:pPr>
+    </w:p>
+    <w:p>
+      <w:pPr>
+        <w:ind w:left="720"/>
+      </w:pPr>
+      <w:r>
+        <w:t>double add(double a, double b) {</w:t>
       </w:r>
     </w:p>
     <w:p>
@@ -452,15 +352,7 @@
         <w:ind w:left="720"/>
       </w:pPr>
       <w:r>
-        <w:t xml:space="preserve">double </w:t>
-      </w:r>
-      <w:proofErr w:type="gramStart"/>
-      <w:r>
-        <w:t>subtract(</w:t>
-      </w:r>
-      <w:proofErr w:type="gramEnd"/>
-      <w:r>
-        <w:t>double a, double b) {</w:t>
+        <w:t>double subtract(double a, double b) {</w:t>
       </w:r>
     </w:p>
     <w:p>
@@ -489,15 +381,7 @@
         <w:ind w:left="720"/>
       </w:pPr>
       <w:r>
-        <w:t xml:space="preserve">double </w:t>
-      </w:r>
-      <w:proofErr w:type="gramStart"/>
-      <w:r>
-        <w:t>multiply(</w:t>
-      </w:r>
-      <w:proofErr w:type="gramEnd"/>
-      <w:r>
-        <w:t>double a, double b) {</w:t>
+        <w:t>double multiply(double a, double b) {</w:t>
       </w:r>
     </w:p>
     <w:p>
@@ -526,15 +410,7 @@
         <w:ind w:left="720"/>
       </w:pPr>
       <w:r>
-        <w:t xml:space="preserve">double </w:t>
-      </w:r>
-      <w:proofErr w:type="gramStart"/>
-      <w:r>
-        <w:t>divide(</w:t>
-      </w:r>
-      <w:proofErr w:type="gramEnd"/>
-      <w:r>
-        <w:t>double a, double b) {</w:t>
+        <w:t>double divide(double a, double b) {</w:t>
       </w:r>
     </w:p>
     <w:p>
@@ -550,20 +426,7 @@
         <w:ind w:left="720"/>
       </w:pPr>
       <w:r>
-        <w:t xml:space="preserve">        throw </w:t>
-      </w:r>
-      <w:proofErr w:type="gramStart"/>
-      <w:r>
-        <w:t>std::</w:t>
-      </w:r>
-      <w:proofErr w:type="spellStart"/>
-      <w:proofErr w:type="gramEnd"/>
-      <w:r>
-        <w:t>invalid_argument</w:t>
-      </w:r>
-      <w:proofErr w:type="spellEnd"/>
-      <w:r>
-        <w:t>("Division by zero is undefined.");</w:t>
+        <w:t xml:space="preserve">        throw std::invalid_argument("Division by zero is undefined.");</w:t>
       </w:r>
     </w:p>
     <w:p>
@@ -618,52 +481,28 @@
         <w:ind w:left="720"/>
       </w:pPr>
       <w:r>
-        <w:t>#include &lt;</w:t>
-      </w:r>
-      <w:proofErr w:type="spellStart"/>
-      <w:r>
-        <w:t>cmath</w:t>
-      </w:r>
-      <w:proofErr w:type="spellEnd"/>
-      <w:r>
-        <w:t>&gt;</w:t>
-      </w:r>
-    </w:p>
-    <w:p>
-      <w:pPr>
-        <w:ind w:left="720"/>
-      </w:pPr>
-      <w:r>
-        <w:t>#include "</w:t>
-      </w:r>
-      <w:proofErr w:type="spellStart"/>
-      <w:r>
-        <w:t>scientific_calculator.h</w:t>
-      </w:r>
-      <w:proofErr w:type="spellEnd"/>
-      <w:r>
-        <w:t>"</w:t>
-      </w:r>
-    </w:p>
-    <w:p>
-      <w:pPr>
-        <w:ind w:left="720"/>
-      </w:pPr>
-    </w:p>
-    <w:p>
-      <w:pPr>
-        <w:ind w:left="720"/>
-      </w:pPr>
-      <w:r>
-        <w:t xml:space="preserve">double </w:t>
-      </w:r>
-      <w:proofErr w:type="gramStart"/>
-      <w:r>
-        <w:t>sine(</w:t>
-      </w:r>
-      <w:proofErr w:type="gramEnd"/>
-      <w:r>
-        <w:t>double angle) {</w:t>
+        <w:t>#include &lt;cmath&gt;</w:t>
+      </w:r>
+    </w:p>
+    <w:p>
+      <w:pPr>
+        <w:ind w:left="720"/>
+      </w:pPr>
+      <w:r>
+        <w:t>#include "scientific_calculator.h"</w:t>
+      </w:r>
+    </w:p>
+    <w:p>
+      <w:pPr>
+        <w:ind w:left="720"/>
+      </w:pPr>
+    </w:p>
+    <w:p>
+      <w:pPr>
+        <w:ind w:left="720"/>
+      </w:pPr>
+      <w:r>
+        <w:t>double sine(double angle) {</w:t>
       </w:r>
     </w:p>
     <w:p>
@@ -692,15 +531,7 @@
         <w:ind w:left="720"/>
       </w:pPr>
       <w:r>
-        <w:t xml:space="preserve">double </w:t>
-      </w:r>
-      <w:proofErr w:type="gramStart"/>
-      <w:r>
-        <w:t>cosine(</w:t>
-      </w:r>
-      <w:proofErr w:type="gramEnd"/>
-      <w:r>
-        <w:t>double angle) {</w:t>
+        <w:t>double cosine(double angle) {</w:t>
       </w:r>
     </w:p>
     <w:p>
@@ -729,15 +560,7 @@
         <w:ind w:left="720"/>
       </w:pPr>
       <w:r>
-        <w:t xml:space="preserve">double </w:t>
-      </w:r>
-      <w:proofErr w:type="gramStart"/>
-      <w:r>
-        <w:t>tangent(</w:t>
-      </w:r>
-      <w:proofErr w:type="gramEnd"/>
-      <w:r>
-        <w:t>double angle) {</w:t>
+        <w:t>double tangent(double angle) {</w:t>
       </w:r>
     </w:p>
     <w:p>
@@ -784,68 +607,36 @@
         <w:ind w:left="720"/>
       </w:pPr>
       <w:r>
-        <w:t>#include &lt;</w:t>
-      </w:r>
-      <w:proofErr w:type="spellStart"/>
-      <w:r>
-        <w:t>cmath</w:t>
-      </w:r>
-      <w:proofErr w:type="spellEnd"/>
-      <w:r>
-        <w:t>&gt;</w:t>
-      </w:r>
-    </w:p>
-    <w:p>
-      <w:pPr>
-        <w:ind w:left="720"/>
-      </w:pPr>
-      <w:r>
-        <w:t>#include "</w:t>
-      </w:r>
-      <w:proofErr w:type="spellStart"/>
-      <w:r>
-        <w:t>scientific_calculator.h</w:t>
-      </w:r>
-      <w:proofErr w:type="spellEnd"/>
-      <w:r>
-        <w:t>"</w:t>
-      </w:r>
-    </w:p>
-    <w:p>
-      <w:pPr>
-        <w:ind w:left="720"/>
-      </w:pPr>
-    </w:p>
-    <w:p>
-      <w:pPr>
-        <w:ind w:left="720"/>
-      </w:pPr>
-      <w:r>
-        <w:t xml:space="preserve">double </w:t>
-      </w:r>
-      <w:proofErr w:type="gramStart"/>
-      <w:r>
-        <w:t>power(</w:t>
-      </w:r>
-      <w:proofErr w:type="gramEnd"/>
-      <w:r>
-        <w:t>double base, double exponent) {</w:t>
-      </w:r>
-    </w:p>
-    <w:p>
-      <w:pPr>
-        <w:ind w:left="720"/>
-      </w:pPr>
-      <w:r>
-        <w:t xml:space="preserve">    return </w:t>
-      </w:r>
-      <w:proofErr w:type="gramStart"/>
-      <w:r>
-        <w:t>pow(</w:t>
-      </w:r>
-      <w:proofErr w:type="gramEnd"/>
-      <w:r>
-        <w:t>base, exponent);</w:t>
+        <w:t>#include &lt;cmath&gt;</w:t>
+      </w:r>
+    </w:p>
+    <w:p>
+      <w:pPr>
+        <w:ind w:left="720"/>
+      </w:pPr>
+      <w:r>
+        <w:t>#include "scientific_calculator.h"</w:t>
+      </w:r>
+    </w:p>
+    <w:p>
+      <w:pPr>
+        <w:ind w:left="720"/>
+      </w:pPr>
+    </w:p>
+    <w:p>
+      <w:pPr>
+        <w:ind w:left="720"/>
+      </w:pPr>
+      <w:r>
+        <w:t>double power(double base, double exponent) {</w:t>
+      </w:r>
+    </w:p>
+    <w:p>
+      <w:pPr>
+        <w:ind w:left="720"/>
+      </w:pPr>
+      <w:r>
+        <w:t xml:space="preserve">    return pow(base, exponent);</w:t>
       </w:r>
     </w:p>
     <w:p>
@@ -866,15 +657,7 @@
         <w:ind w:left="720"/>
       </w:pPr>
       <w:r>
-        <w:t xml:space="preserve">double </w:t>
-      </w:r>
-      <w:proofErr w:type="gramStart"/>
-      <w:r>
-        <w:t>logarithm(</w:t>
-      </w:r>
-      <w:proofErr w:type="gramEnd"/>
-      <w:r>
-        <w:t>double value) {</w:t>
+        <w:t>double logarithm(double value) {</w:t>
       </w:r>
     </w:p>
     <w:p>
@@ -890,20 +673,7 @@
         <w:ind w:left="720"/>
       </w:pPr>
       <w:r>
-        <w:t xml:space="preserve">        throw </w:t>
-      </w:r>
-      <w:proofErr w:type="gramStart"/>
-      <w:r>
-        <w:t>std::</w:t>
-      </w:r>
-      <w:proofErr w:type="spellStart"/>
-      <w:proofErr w:type="gramEnd"/>
-      <w:r>
-        <w:t>invalid_argument</w:t>
-      </w:r>
-      <w:proofErr w:type="spellEnd"/>
-      <w:r>
-        <w:t>("Logarithm undefined for non-positive values.");</w:t>
+        <w:t xml:space="preserve">        throw std::invalid_argument("Logarithm undefined for non-positive values.");</w:t>
       </w:r>
     </w:p>
     <w:p>
@@ -940,15 +710,7 @@
         <w:ind w:left="720"/>
       </w:pPr>
       <w:r>
-        <w:t xml:space="preserve">double </w:t>
-      </w:r>
-      <w:proofErr w:type="gramStart"/>
-      <w:r>
-        <w:t>exponential(</w:t>
-      </w:r>
-      <w:proofErr w:type="gramEnd"/>
-      <w:r>
-        <w:t>double value) {</w:t>
+        <w:t>double exponential(double value) {</w:t>
       </w:r>
     </w:p>
     <w:p>
@@ -1004,293 +766,116 @@
         <w:ind w:left="720"/>
       </w:pPr>
       <w:r>
-        <w:t>#include "</w:t>
-      </w:r>
-      <w:proofErr w:type="spellStart"/>
-      <w:r>
-        <w:t>scientific_calculator.h</w:t>
-      </w:r>
-      <w:proofErr w:type="spellEnd"/>
-      <w:r>
-        <w:t>"</w:t>
-      </w:r>
-    </w:p>
-    <w:p>
-      <w:pPr>
-        <w:ind w:left="720"/>
-      </w:pPr>
-    </w:p>
-    <w:p>
-      <w:pPr>
-        <w:ind w:left="720"/>
-      </w:pPr>
-      <w:r>
-        <w:t xml:space="preserve">void </w:t>
-      </w:r>
-      <w:proofErr w:type="spellStart"/>
-      <w:proofErr w:type="gramStart"/>
-      <w:r>
-        <w:t>showMenu</w:t>
-      </w:r>
-      <w:proofErr w:type="spellEnd"/>
-      <w:r>
-        <w:t>(</w:t>
-      </w:r>
-      <w:proofErr w:type="gramEnd"/>
-      <w:r>
-        <w:t>) {</w:t>
-      </w:r>
-    </w:p>
-    <w:p>
-      <w:pPr>
-        <w:ind w:left="720"/>
-      </w:pPr>
-      <w:r>
-        <w:t xml:space="preserve">    </w:t>
-      </w:r>
-      <w:proofErr w:type="gramStart"/>
-      <w:r>
-        <w:t>std::</w:t>
-      </w:r>
-      <w:proofErr w:type="spellStart"/>
-      <w:proofErr w:type="gramEnd"/>
-      <w:r>
-        <w:t>cout</w:t>
-      </w:r>
-      <w:proofErr w:type="spellEnd"/>
-      <w:r>
-        <w:t xml:space="preserve"> &lt;&lt; "Scientific Calculator Menu:\n";</w:t>
-      </w:r>
-    </w:p>
-    <w:p>
-      <w:pPr>
-        <w:ind w:left="720"/>
-      </w:pPr>
-      <w:r>
-        <w:t xml:space="preserve">    </w:t>
-      </w:r>
-      <w:proofErr w:type="gramStart"/>
-      <w:r>
-        <w:t>std::</w:t>
-      </w:r>
-      <w:proofErr w:type="spellStart"/>
-      <w:proofErr w:type="gramEnd"/>
-      <w:r>
-        <w:t>cout</w:t>
-      </w:r>
-      <w:proofErr w:type="spellEnd"/>
-      <w:r>
-        <w:t xml:space="preserve"> &lt;&lt; "1. Addition\n";</w:t>
-      </w:r>
-    </w:p>
-    <w:p>
-      <w:pPr>
-        <w:ind w:left="720"/>
-      </w:pPr>
-      <w:r>
-        <w:t xml:space="preserve">    </w:t>
-      </w:r>
-      <w:proofErr w:type="gramStart"/>
-      <w:r>
-        <w:t>std::</w:t>
-      </w:r>
-      <w:proofErr w:type="spellStart"/>
-      <w:proofErr w:type="gramEnd"/>
-      <w:r>
-        <w:t>cout</w:t>
-      </w:r>
-      <w:proofErr w:type="spellEnd"/>
-      <w:r>
-        <w:t xml:space="preserve"> &lt;&lt; "2. Subtraction\n";</w:t>
-      </w:r>
-    </w:p>
-    <w:p>
-      <w:pPr>
-        <w:ind w:left="720"/>
-      </w:pPr>
-      <w:r>
-        <w:t xml:space="preserve">    </w:t>
-      </w:r>
-      <w:proofErr w:type="gramStart"/>
-      <w:r>
-        <w:t>std::</w:t>
-      </w:r>
-      <w:proofErr w:type="spellStart"/>
-      <w:proofErr w:type="gramEnd"/>
-      <w:r>
-        <w:t>cout</w:t>
-      </w:r>
-      <w:proofErr w:type="spellEnd"/>
-      <w:r>
-        <w:t xml:space="preserve"> &lt;&lt; "3. Multiplication\n";</w:t>
-      </w:r>
-    </w:p>
-    <w:p>
-      <w:pPr>
-        <w:ind w:left="720"/>
-      </w:pPr>
-      <w:r>
-        <w:t xml:space="preserve">    </w:t>
-      </w:r>
-      <w:proofErr w:type="gramStart"/>
-      <w:r>
-        <w:t>std::</w:t>
-      </w:r>
-      <w:proofErr w:type="spellStart"/>
-      <w:proofErr w:type="gramEnd"/>
-      <w:r>
-        <w:t>cout</w:t>
-      </w:r>
-      <w:proofErr w:type="spellEnd"/>
-      <w:r>
-        <w:t xml:space="preserve"> &lt;&lt; "4. Division\n";</w:t>
-      </w:r>
-    </w:p>
-    <w:p>
-      <w:pPr>
-        <w:ind w:left="720"/>
-      </w:pPr>
-      <w:r>
-        <w:t xml:space="preserve">    </w:t>
-      </w:r>
-      <w:proofErr w:type="gramStart"/>
-      <w:r>
-        <w:t>std::</w:t>
-      </w:r>
-      <w:proofErr w:type="spellStart"/>
-      <w:proofErr w:type="gramEnd"/>
-      <w:r>
-        <w:t>cout</w:t>
-      </w:r>
-      <w:proofErr w:type="spellEnd"/>
-      <w:r>
-        <w:t xml:space="preserve"> &lt;&lt; "5. Sine\n";</w:t>
-      </w:r>
-    </w:p>
-    <w:p>
-      <w:pPr>
-        <w:ind w:left="720"/>
-      </w:pPr>
-      <w:r>
-        <w:t xml:space="preserve">    </w:t>
-      </w:r>
-      <w:proofErr w:type="gramStart"/>
-      <w:r>
-        <w:t>std::</w:t>
-      </w:r>
-      <w:proofErr w:type="spellStart"/>
-      <w:proofErr w:type="gramEnd"/>
-      <w:r>
-        <w:t>cout</w:t>
-      </w:r>
-      <w:proofErr w:type="spellEnd"/>
-      <w:r>
-        <w:t xml:space="preserve"> &lt;&lt; "6. Cosine\n";</w:t>
-      </w:r>
-    </w:p>
-    <w:p>
-      <w:pPr>
-        <w:ind w:left="720"/>
-      </w:pPr>
-      <w:r>
-        <w:t xml:space="preserve">    </w:t>
-      </w:r>
-      <w:proofErr w:type="gramStart"/>
-      <w:r>
-        <w:t>std::</w:t>
-      </w:r>
-      <w:proofErr w:type="spellStart"/>
-      <w:proofErr w:type="gramEnd"/>
-      <w:r>
-        <w:t>cout</w:t>
-      </w:r>
-      <w:proofErr w:type="spellEnd"/>
-      <w:r>
-        <w:t xml:space="preserve"> &lt;&lt; "7. Tangent\n";</w:t>
-      </w:r>
-    </w:p>
-    <w:p>
-      <w:pPr>
-        <w:ind w:left="720"/>
-      </w:pPr>
-      <w:r>
-        <w:t xml:space="preserve">    </w:t>
-      </w:r>
-      <w:proofErr w:type="gramStart"/>
-      <w:r>
-        <w:t>std::</w:t>
-      </w:r>
-      <w:proofErr w:type="spellStart"/>
-      <w:proofErr w:type="gramEnd"/>
-      <w:r>
-        <w:t>cout</w:t>
-      </w:r>
-      <w:proofErr w:type="spellEnd"/>
-      <w:r>
-        <w:t xml:space="preserve"> &lt;&lt; "8. Power\n";</w:t>
-      </w:r>
-    </w:p>
-    <w:p>
-      <w:pPr>
-        <w:ind w:left="720"/>
-      </w:pPr>
-      <w:r>
-        <w:t xml:space="preserve">    </w:t>
-      </w:r>
-      <w:proofErr w:type="gramStart"/>
-      <w:r>
-        <w:t>std::</w:t>
-      </w:r>
-      <w:proofErr w:type="spellStart"/>
-      <w:proofErr w:type="gramEnd"/>
-      <w:r>
-        <w:t>cout</w:t>
-      </w:r>
-      <w:proofErr w:type="spellEnd"/>
-      <w:r>
-        <w:t xml:space="preserve"> &lt;&lt; "9. Logarithm\n";</w:t>
-      </w:r>
-    </w:p>
-    <w:p>
-      <w:pPr>
-        <w:ind w:left="720"/>
-      </w:pPr>
-      <w:r>
-        <w:t xml:space="preserve">    </w:t>
-      </w:r>
-      <w:proofErr w:type="gramStart"/>
-      <w:r>
-        <w:t>std::</w:t>
-      </w:r>
-      <w:proofErr w:type="spellStart"/>
-      <w:proofErr w:type="gramEnd"/>
-      <w:r>
-        <w:t>cout</w:t>
-      </w:r>
-      <w:proofErr w:type="spellEnd"/>
-      <w:r>
-        <w:t xml:space="preserve"> &lt;&lt; "10. Exponential\n";</w:t>
-      </w:r>
-    </w:p>
-    <w:p>
-      <w:pPr>
-        <w:ind w:left="720"/>
-      </w:pPr>
-      <w:r>
-        <w:t xml:space="preserve">    </w:t>
-      </w:r>
-      <w:proofErr w:type="gramStart"/>
-      <w:r>
-        <w:t>std::</w:t>
-      </w:r>
-      <w:proofErr w:type="spellStart"/>
-      <w:proofErr w:type="gramEnd"/>
-      <w:r>
-        <w:t>cout</w:t>
-      </w:r>
-      <w:proofErr w:type="spellEnd"/>
-      <w:r>
-        <w:t xml:space="preserve"> &lt;&lt; "11. Exit\n";</w:t>
+        <w:t>#include "scientific_calculator.h"</w:t>
+      </w:r>
+    </w:p>
+    <w:p>
+      <w:pPr>
+        <w:ind w:left="720"/>
+      </w:pPr>
+    </w:p>
+    <w:p>
+      <w:pPr>
+        <w:ind w:left="720"/>
+      </w:pPr>
+      <w:r>
+        <w:t>void showMenu() {</w:t>
+      </w:r>
+    </w:p>
+    <w:p>
+      <w:pPr>
+        <w:ind w:left="720"/>
+      </w:pPr>
+      <w:r>
+        <w:t xml:space="preserve">    std::cout &lt;&lt; "Scientific Calculator Menu:\n";</w:t>
+      </w:r>
+    </w:p>
+    <w:p>
+      <w:pPr>
+        <w:ind w:left="720"/>
+      </w:pPr>
+      <w:r>
+        <w:t xml:space="preserve">    std::cout &lt;&lt; "1. Addition\n";</w:t>
+      </w:r>
+    </w:p>
+    <w:p>
+      <w:pPr>
+        <w:ind w:left="720"/>
+      </w:pPr>
+      <w:r>
+        <w:t xml:space="preserve">    std::cout &lt;&lt; "2. Subtraction\n";</w:t>
+      </w:r>
+    </w:p>
+    <w:p>
+      <w:pPr>
+        <w:ind w:left="720"/>
+      </w:pPr>
+      <w:r>
+        <w:t xml:space="preserve">    std::cout &lt;&lt; "3. Multiplication\n";</w:t>
+      </w:r>
+    </w:p>
+    <w:p>
+      <w:pPr>
+        <w:ind w:left="720"/>
+      </w:pPr>
+      <w:r>
+        <w:t xml:space="preserve">    std::cout &lt;&lt; "4. Division\n";</w:t>
+      </w:r>
+    </w:p>
+    <w:p>
+      <w:pPr>
+        <w:ind w:left="720"/>
+      </w:pPr>
+      <w:r>
+        <w:t xml:space="preserve">    std::cout &lt;&lt; "5. Sine\n";</w:t>
+      </w:r>
+    </w:p>
+    <w:p>
+      <w:pPr>
+        <w:ind w:left="720"/>
+      </w:pPr>
+      <w:r>
+        <w:t xml:space="preserve">    std::cout &lt;&lt; "6. Cosine\n";</w:t>
+      </w:r>
+    </w:p>
+    <w:p>
+      <w:pPr>
+        <w:ind w:left="720"/>
+      </w:pPr>
+      <w:r>
+        <w:t xml:space="preserve">    std::cout &lt;&lt; "7. Tangent\n";</w:t>
+      </w:r>
+    </w:p>
+    <w:p>
+      <w:pPr>
+        <w:ind w:left="720"/>
+      </w:pPr>
+      <w:r>
+        <w:t xml:space="preserve">    std::cout &lt;&lt; "8. Power\n";</w:t>
+      </w:r>
+    </w:p>
+    <w:p>
+      <w:pPr>
+        <w:ind w:left="720"/>
+      </w:pPr>
+      <w:r>
+        <w:t xml:space="preserve">    std::cout &lt;&lt; "9. Logarithm\n";</w:t>
+      </w:r>
+    </w:p>
+    <w:p>
+      <w:pPr>
+        <w:ind w:left="720"/>
+      </w:pPr>
+      <w:r>
+        <w:t xml:space="preserve">    std::cout &lt;&lt; "10. Exponential\n";</w:t>
+      </w:r>
+    </w:p>
+    <w:p>
+      <w:pPr>
+        <w:ind w:left="720"/>
+      </w:pPr>
+      <w:r>
+        <w:t xml:space="preserve">    std::cout &lt;&lt; "11. Exit\n";</w:t>
       </w:r>
     </w:p>
     <w:p>
@@ -1299,20 +884,7 @@
       </w:pPr>
       <w:r>
         <w:lastRenderedPageBreak/>
-        <w:t xml:space="preserve">    </w:t>
-      </w:r>
-      <w:proofErr w:type="gramStart"/>
-      <w:r>
-        <w:t>std::</w:t>
-      </w:r>
-      <w:proofErr w:type="spellStart"/>
-      <w:proofErr w:type="gramEnd"/>
-      <w:r>
-        <w:t>cout</w:t>
-      </w:r>
-      <w:proofErr w:type="spellEnd"/>
-      <w:r>
-        <w:t xml:space="preserve"> &lt;&lt; "Enter your choice: ";</w:t>
+        <w:t xml:space="preserve">    std::cout &lt;&lt; "Enter your choice: ";</w:t>
       </w:r>
     </w:p>
     <w:p>
@@ -1333,15 +905,7 @@
         <w:ind w:left="720"/>
       </w:pPr>
       <w:r>
-        <w:t xml:space="preserve">int </w:t>
-      </w:r>
-      <w:proofErr w:type="gramStart"/>
-      <w:r>
-        <w:t>main(</w:t>
-      </w:r>
-      <w:proofErr w:type="gramEnd"/>
-      <w:r>
-        <w:t>) {</w:t>
+        <w:t>int main() {</w:t>
       </w:r>
     </w:p>
     <w:p>
@@ -1378,41 +942,15 @@
         <w:ind w:left="720"/>
       </w:pPr>
       <w:r>
-        <w:t xml:space="preserve">        </w:t>
-      </w:r>
-      <w:proofErr w:type="spellStart"/>
-      <w:proofErr w:type="gramStart"/>
-      <w:r>
-        <w:t>showMenu</w:t>
-      </w:r>
-      <w:proofErr w:type="spellEnd"/>
-      <w:r>
-        <w:t>(</w:t>
-      </w:r>
-      <w:proofErr w:type="gramEnd"/>
-      <w:r>
-        <w:t>);</w:t>
-      </w:r>
-    </w:p>
-    <w:p>
-      <w:pPr>
-        <w:ind w:left="720"/>
-      </w:pPr>
-      <w:r>
-        <w:t xml:space="preserve">        </w:t>
-      </w:r>
-      <w:proofErr w:type="gramStart"/>
-      <w:r>
-        <w:t>std::</w:t>
-      </w:r>
-      <w:proofErr w:type="spellStart"/>
-      <w:proofErr w:type="gramEnd"/>
-      <w:r>
-        <w:t>cin</w:t>
-      </w:r>
-      <w:proofErr w:type="spellEnd"/>
-      <w:r>
-        <w:t xml:space="preserve"> &gt;&gt; choice;</w:t>
+        <w:t xml:space="preserve">        showMenu();</w:t>
+      </w:r>
+    </w:p>
+    <w:p>
+      <w:pPr>
+        <w:ind w:left="720"/>
+      </w:pPr>
+      <w:r>
+        <w:t xml:space="preserve">        std::cin &gt;&gt; choice;</w:t>
       </w:r>
     </w:p>
     <w:p>
@@ -1441,70 +979,23 @@
         <w:ind w:left="720"/>
       </w:pPr>
       <w:r>
-        <w:t xml:space="preserve">                </w:t>
-      </w:r>
-      <w:proofErr w:type="gramStart"/>
-      <w:r>
-        <w:t>std::</w:t>
-      </w:r>
-      <w:proofErr w:type="spellStart"/>
-      <w:proofErr w:type="gramEnd"/>
-      <w:r>
-        <w:t>cout</w:t>
-      </w:r>
-      <w:proofErr w:type="spellEnd"/>
-      <w:r>
-        <w:t xml:space="preserve"> &lt;&lt; "Enter two numbers: ";</w:t>
-      </w:r>
-    </w:p>
-    <w:p>
-      <w:pPr>
-        <w:ind w:left="720"/>
-      </w:pPr>
-      <w:r>
-        <w:t xml:space="preserve">                </w:t>
-      </w:r>
-      <w:proofErr w:type="gramStart"/>
-      <w:r>
-        <w:t>std::</w:t>
-      </w:r>
-      <w:proofErr w:type="spellStart"/>
-      <w:proofErr w:type="gramEnd"/>
-      <w:r>
-        <w:t>cin</w:t>
-      </w:r>
-      <w:proofErr w:type="spellEnd"/>
-      <w:r>
-        <w:t xml:space="preserve"> &gt;&gt; num1 &gt;&gt; num2;</w:t>
-      </w:r>
-    </w:p>
-    <w:p>
-      <w:pPr>
-        <w:ind w:left="720"/>
-      </w:pPr>
-      <w:r>
-        <w:t xml:space="preserve">                </w:t>
-      </w:r>
-      <w:proofErr w:type="gramStart"/>
-      <w:r>
-        <w:t>std::</w:t>
-      </w:r>
-      <w:proofErr w:type="spellStart"/>
-      <w:proofErr w:type="gramEnd"/>
-      <w:r>
-        <w:t>cout</w:t>
-      </w:r>
-      <w:proofErr w:type="spellEnd"/>
-      <w:r>
-        <w:t xml:space="preserve"> &lt;&lt; "Result: " &lt;&lt; add(num1, num2) &lt;&lt; std::</w:t>
-      </w:r>
-      <w:proofErr w:type="spellStart"/>
-      <w:r>
-        <w:t>endl</w:t>
-      </w:r>
-      <w:proofErr w:type="spellEnd"/>
-      <w:r>
-        <w:t>;</w:t>
+        <w:t xml:space="preserve">                std::cout &lt;&lt; "Enter two numbers: ";</w:t>
+      </w:r>
+    </w:p>
+    <w:p>
+      <w:pPr>
+        <w:ind w:left="720"/>
+      </w:pPr>
+      <w:r>
+        <w:t xml:space="preserve">                std::cin &gt;&gt; num1 &gt;&gt; num2;</w:t>
+      </w:r>
+    </w:p>
+    <w:p>
+      <w:pPr>
+        <w:ind w:left="720"/>
+      </w:pPr>
+      <w:r>
+        <w:t xml:space="preserve">                std::cout &lt;&lt; "Result: " &lt;&lt; add(num1, num2) &lt;&lt; std::endl;</w:t>
       </w:r>
     </w:p>
     <w:p>
@@ -1528,70 +1019,23 @@
         <w:ind w:left="720"/>
       </w:pPr>
       <w:r>
-        <w:t xml:space="preserve">                </w:t>
-      </w:r>
-      <w:proofErr w:type="gramStart"/>
-      <w:r>
-        <w:t>std::</w:t>
-      </w:r>
-      <w:proofErr w:type="spellStart"/>
-      <w:proofErr w:type="gramEnd"/>
-      <w:r>
-        <w:t>cout</w:t>
-      </w:r>
-      <w:proofErr w:type="spellEnd"/>
-      <w:r>
-        <w:t xml:space="preserve"> &lt;&lt; "Enter two numbers: ";</w:t>
-      </w:r>
-    </w:p>
-    <w:p>
-      <w:pPr>
-        <w:ind w:left="720"/>
-      </w:pPr>
-      <w:r>
-        <w:t xml:space="preserve">                </w:t>
-      </w:r>
-      <w:proofErr w:type="gramStart"/>
-      <w:r>
-        <w:t>std::</w:t>
-      </w:r>
-      <w:proofErr w:type="spellStart"/>
-      <w:proofErr w:type="gramEnd"/>
-      <w:r>
-        <w:t>cin</w:t>
-      </w:r>
-      <w:proofErr w:type="spellEnd"/>
-      <w:r>
-        <w:t xml:space="preserve"> &gt;&gt; num1 &gt;&gt; num2;</w:t>
-      </w:r>
-    </w:p>
-    <w:p>
-      <w:pPr>
-        <w:ind w:left="720"/>
-      </w:pPr>
-      <w:r>
-        <w:t xml:space="preserve">                </w:t>
-      </w:r>
-      <w:proofErr w:type="gramStart"/>
-      <w:r>
-        <w:t>std::</w:t>
-      </w:r>
-      <w:proofErr w:type="spellStart"/>
-      <w:proofErr w:type="gramEnd"/>
-      <w:r>
-        <w:t>cout</w:t>
-      </w:r>
-      <w:proofErr w:type="spellEnd"/>
-      <w:r>
-        <w:t xml:space="preserve"> &lt;&lt; "Result: " &lt;&lt; subtract(num1, num2) &lt;&lt; std::</w:t>
-      </w:r>
-      <w:proofErr w:type="spellStart"/>
-      <w:r>
-        <w:t>endl</w:t>
-      </w:r>
-      <w:proofErr w:type="spellEnd"/>
-      <w:r>
-        <w:t>;</w:t>
+        <w:t xml:space="preserve">                std::cout &lt;&lt; "Enter two numbers: ";</w:t>
+      </w:r>
+    </w:p>
+    <w:p>
+      <w:pPr>
+        <w:ind w:left="720"/>
+      </w:pPr>
+      <w:r>
+        <w:t xml:space="preserve">                std::cin &gt;&gt; num1 &gt;&gt; num2;</w:t>
+      </w:r>
+    </w:p>
+    <w:p>
+      <w:pPr>
+        <w:ind w:left="720"/>
+      </w:pPr>
+      <w:r>
+        <w:t xml:space="preserve">                std::cout &lt;&lt; "Result: " &lt;&lt; subtract(num1, num2) &lt;&lt; std::endl;</w:t>
       </w:r>
     </w:p>
     <w:p>
@@ -1615,70 +1059,23 @@
         <w:ind w:left="720"/>
       </w:pPr>
       <w:r>
-        <w:t xml:space="preserve">                </w:t>
-      </w:r>
-      <w:proofErr w:type="gramStart"/>
-      <w:r>
-        <w:t>std::</w:t>
-      </w:r>
-      <w:proofErr w:type="spellStart"/>
-      <w:proofErr w:type="gramEnd"/>
-      <w:r>
-        <w:t>cout</w:t>
-      </w:r>
-      <w:proofErr w:type="spellEnd"/>
-      <w:r>
-        <w:t xml:space="preserve"> &lt;&lt; "Enter two numbers: ";</w:t>
-      </w:r>
-    </w:p>
-    <w:p>
-      <w:pPr>
-        <w:ind w:left="720"/>
-      </w:pPr>
-      <w:r>
-        <w:t xml:space="preserve">                </w:t>
-      </w:r>
-      <w:proofErr w:type="gramStart"/>
-      <w:r>
-        <w:t>std::</w:t>
-      </w:r>
-      <w:proofErr w:type="spellStart"/>
-      <w:proofErr w:type="gramEnd"/>
-      <w:r>
-        <w:t>cin</w:t>
-      </w:r>
-      <w:proofErr w:type="spellEnd"/>
-      <w:r>
-        <w:t xml:space="preserve"> &gt;&gt; num1 &gt;&gt; num2;</w:t>
-      </w:r>
-    </w:p>
-    <w:p>
-      <w:pPr>
-        <w:ind w:left="720"/>
-      </w:pPr>
-      <w:r>
-        <w:t xml:space="preserve">                </w:t>
-      </w:r>
-      <w:proofErr w:type="gramStart"/>
-      <w:r>
-        <w:t>std::</w:t>
-      </w:r>
-      <w:proofErr w:type="spellStart"/>
-      <w:proofErr w:type="gramEnd"/>
-      <w:r>
-        <w:t>cout</w:t>
-      </w:r>
-      <w:proofErr w:type="spellEnd"/>
-      <w:r>
-        <w:t xml:space="preserve"> &lt;&lt; "Result: " &lt;&lt; multiply(num1, num2) &lt;&lt; std::</w:t>
-      </w:r>
-      <w:proofErr w:type="spellStart"/>
-      <w:r>
-        <w:t>endl</w:t>
-      </w:r>
-      <w:proofErr w:type="spellEnd"/>
-      <w:r>
-        <w:t>;</w:t>
+        <w:t xml:space="preserve">                std::cout &lt;&lt; "Enter two numbers: ";</w:t>
+      </w:r>
+    </w:p>
+    <w:p>
+      <w:pPr>
+        <w:ind w:left="720"/>
+      </w:pPr>
+      <w:r>
+        <w:t xml:space="preserve">                std::cin &gt;&gt; num1 &gt;&gt; num2;</w:t>
+      </w:r>
+    </w:p>
+    <w:p>
+      <w:pPr>
+        <w:ind w:left="720"/>
+      </w:pPr>
+      <w:r>
+        <w:t xml:space="preserve">                std::cout &lt;&lt; "Result: " &lt;&lt; multiply(num1, num2) &lt;&lt; std::endl;</w:t>
       </w:r>
     </w:p>
     <w:p>
@@ -1702,41 +1099,15 @@
         <w:ind w:left="720"/>
       </w:pPr>
       <w:r>
-        <w:t xml:space="preserve">                </w:t>
-      </w:r>
-      <w:proofErr w:type="gramStart"/>
-      <w:r>
-        <w:t>std::</w:t>
-      </w:r>
-      <w:proofErr w:type="spellStart"/>
-      <w:proofErr w:type="gramEnd"/>
-      <w:r>
-        <w:t>cout</w:t>
-      </w:r>
-      <w:proofErr w:type="spellEnd"/>
-      <w:r>
-        <w:t xml:space="preserve"> &lt;&lt; "Enter two numbers: ";</w:t>
-      </w:r>
-    </w:p>
-    <w:p>
-      <w:pPr>
-        <w:ind w:left="720"/>
-      </w:pPr>
-      <w:r>
-        <w:t xml:space="preserve">                </w:t>
-      </w:r>
-      <w:proofErr w:type="gramStart"/>
-      <w:r>
-        <w:t>std::</w:t>
-      </w:r>
-      <w:proofErr w:type="spellStart"/>
-      <w:proofErr w:type="gramEnd"/>
-      <w:r>
-        <w:t>cin</w:t>
-      </w:r>
-      <w:proofErr w:type="spellEnd"/>
-      <w:r>
-        <w:t xml:space="preserve"> &gt;&gt; num1 &gt;&gt; num2;</w:t>
+        <w:t xml:space="preserve">                std::cout &lt;&lt; "Enter two numbers: ";</w:t>
+      </w:r>
+    </w:p>
+    <w:p>
+      <w:pPr>
+        <w:ind w:left="720"/>
+      </w:pPr>
+      <w:r>
+        <w:t xml:space="preserve">                std::cin &gt;&gt; num1 &gt;&gt; num2;</w:t>
       </w:r>
     </w:p>
     <w:p>
@@ -1752,86 +1123,23 @@
         <w:ind w:left="720"/>
       </w:pPr>
       <w:r>
-        <w:t xml:space="preserve">                    </w:t>
-      </w:r>
-      <w:proofErr w:type="gramStart"/>
-      <w:r>
-        <w:t>std::</w:t>
-      </w:r>
-      <w:proofErr w:type="spellStart"/>
-      <w:proofErr w:type="gramEnd"/>
-      <w:r>
-        <w:t>cout</w:t>
-      </w:r>
-      <w:proofErr w:type="spellEnd"/>
-      <w:r>
-        <w:t xml:space="preserve"> &lt;&lt; "Result: " &lt;&lt; divide(num1, num2) &lt;&lt; std::</w:t>
-      </w:r>
-      <w:proofErr w:type="spellStart"/>
-      <w:r>
-        <w:t>endl</w:t>
-      </w:r>
-      <w:proofErr w:type="spellEnd"/>
-      <w:r>
-        <w:t>;</w:t>
-      </w:r>
-    </w:p>
-    <w:p>
-      <w:pPr>
-        <w:ind w:left="720"/>
-      </w:pPr>
-      <w:r>
-        <w:t xml:space="preserve">                } catch (const </w:t>
-      </w:r>
-      <w:proofErr w:type="gramStart"/>
-      <w:r>
-        <w:t>std::</w:t>
-      </w:r>
-      <w:proofErr w:type="spellStart"/>
-      <w:proofErr w:type="gramEnd"/>
-      <w:r>
-        <w:t>invalid_argument</w:t>
-      </w:r>
-      <w:proofErr w:type="spellEnd"/>
-      <w:r>
-        <w:t>&amp; e) {</w:t>
-      </w:r>
-    </w:p>
-    <w:p>
-      <w:pPr>
-        <w:ind w:left="720"/>
-      </w:pPr>
-      <w:r>
-        <w:t xml:space="preserve">                    </w:t>
-      </w:r>
-      <w:proofErr w:type="gramStart"/>
-      <w:r>
-        <w:t>std::</w:t>
-      </w:r>
-      <w:proofErr w:type="spellStart"/>
-      <w:proofErr w:type="gramEnd"/>
-      <w:r>
-        <w:t>cerr</w:t>
-      </w:r>
-      <w:proofErr w:type="spellEnd"/>
-      <w:r>
-        <w:t xml:space="preserve"> &lt;&lt; </w:t>
-      </w:r>
-      <w:proofErr w:type="spellStart"/>
-      <w:r>
-        <w:t>e.what</w:t>
-      </w:r>
-      <w:proofErr w:type="spellEnd"/>
-      <w:r>
-        <w:t>() &lt;&lt; std::</w:t>
-      </w:r>
-      <w:proofErr w:type="spellStart"/>
-      <w:r>
-        <w:t>endl</w:t>
-      </w:r>
-      <w:proofErr w:type="spellEnd"/>
-      <w:r>
-        <w:t>;</w:t>
+        <w:t xml:space="preserve">                    std::cout &lt;&lt; "Result: " &lt;&lt; divide(num1, num2) &lt;&lt; std::endl;</w:t>
+      </w:r>
+    </w:p>
+    <w:p>
+      <w:pPr>
+        <w:ind w:left="720"/>
+      </w:pPr>
+      <w:r>
+        <w:t xml:space="preserve">                } catch (const std::invalid_argument&amp; e) {</w:t>
+      </w:r>
+    </w:p>
+    <w:p>
+      <w:pPr>
+        <w:ind w:left="720"/>
+      </w:pPr>
+      <w:r>
+        <w:t xml:space="preserve">                    std::cerr &lt;&lt; e.what() &lt;&lt; std::endl;</w:t>
       </w:r>
     </w:p>
     <w:p>
@@ -1863,70 +1171,23 @@
         <w:ind w:left="720"/>
       </w:pPr>
       <w:r>
-        <w:t xml:space="preserve">                </w:t>
-      </w:r>
-      <w:proofErr w:type="gramStart"/>
-      <w:r>
-        <w:t>std::</w:t>
-      </w:r>
-      <w:proofErr w:type="spellStart"/>
-      <w:proofErr w:type="gramEnd"/>
-      <w:r>
-        <w:t>cout</w:t>
-      </w:r>
-      <w:proofErr w:type="spellEnd"/>
-      <w:r>
-        <w:t xml:space="preserve"> &lt;&lt; "Enter an angle in radians: ";</w:t>
-      </w:r>
-    </w:p>
-    <w:p>
-      <w:pPr>
-        <w:ind w:left="720"/>
-      </w:pPr>
-      <w:r>
-        <w:t xml:space="preserve">                </w:t>
-      </w:r>
-      <w:proofErr w:type="gramStart"/>
-      <w:r>
-        <w:t>std::</w:t>
-      </w:r>
-      <w:proofErr w:type="spellStart"/>
-      <w:proofErr w:type="gramEnd"/>
-      <w:r>
-        <w:t>cin</w:t>
-      </w:r>
-      <w:proofErr w:type="spellEnd"/>
-      <w:r>
-        <w:t xml:space="preserve"> &gt;&gt; num1;</w:t>
-      </w:r>
-    </w:p>
-    <w:p>
-      <w:pPr>
-        <w:ind w:left="720"/>
-      </w:pPr>
-      <w:r>
-        <w:t xml:space="preserve">                </w:t>
-      </w:r>
-      <w:proofErr w:type="gramStart"/>
-      <w:r>
-        <w:t>std::</w:t>
-      </w:r>
-      <w:proofErr w:type="spellStart"/>
-      <w:proofErr w:type="gramEnd"/>
-      <w:r>
-        <w:t>cout</w:t>
-      </w:r>
-      <w:proofErr w:type="spellEnd"/>
-      <w:r>
-        <w:t xml:space="preserve"> &lt;&lt; "Result: " &lt;&lt; sine(num1) &lt;&lt; std::</w:t>
-      </w:r>
-      <w:proofErr w:type="spellStart"/>
-      <w:r>
-        <w:t>endl</w:t>
-      </w:r>
-      <w:proofErr w:type="spellEnd"/>
-      <w:r>
-        <w:t>;</w:t>
+        <w:t xml:space="preserve">                std::cout &lt;&lt; "Enter an angle in radians: ";</w:t>
+      </w:r>
+    </w:p>
+    <w:p>
+      <w:pPr>
+        <w:ind w:left="720"/>
+      </w:pPr>
+      <w:r>
+        <w:t xml:space="preserve">                std::cin &gt;&gt; num1;</w:t>
+      </w:r>
+    </w:p>
+    <w:p>
+      <w:pPr>
+        <w:ind w:left="720"/>
+      </w:pPr>
+      <w:r>
+        <w:t xml:space="preserve">                std::cout &lt;&lt; "Result: " &lt;&lt; sine(num1) &lt;&lt; std::endl;</w:t>
       </w:r>
     </w:p>
     <w:p>
@@ -1950,70 +1211,23 @@
         <w:ind w:left="720"/>
       </w:pPr>
       <w:r>
-        <w:t xml:space="preserve">                </w:t>
-      </w:r>
-      <w:proofErr w:type="gramStart"/>
-      <w:r>
-        <w:t>std::</w:t>
-      </w:r>
-      <w:proofErr w:type="spellStart"/>
-      <w:proofErr w:type="gramEnd"/>
-      <w:r>
-        <w:t>cout</w:t>
-      </w:r>
-      <w:proofErr w:type="spellEnd"/>
-      <w:r>
-        <w:t xml:space="preserve"> &lt;&lt; "Enter an angle in radians: ";</w:t>
-      </w:r>
-    </w:p>
-    <w:p>
-      <w:pPr>
-        <w:ind w:left="720"/>
-      </w:pPr>
-      <w:r>
-        <w:t xml:space="preserve">                </w:t>
-      </w:r>
-      <w:proofErr w:type="gramStart"/>
-      <w:r>
-        <w:t>std::</w:t>
-      </w:r>
-      <w:proofErr w:type="spellStart"/>
-      <w:proofErr w:type="gramEnd"/>
-      <w:r>
-        <w:t>cin</w:t>
-      </w:r>
-      <w:proofErr w:type="spellEnd"/>
-      <w:r>
-        <w:t xml:space="preserve"> &gt;&gt; num1;</w:t>
-      </w:r>
-    </w:p>
-    <w:p>
-      <w:pPr>
-        <w:ind w:left="720"/>
-      </w:pPr>
-      <w:r>
-        <w:t xml:space="preserve">                </w:t>
-      </w:r>
-      <w:proofErr w:type="gramStart"/>
-      <w:r>
-        <w:t>std::</w:t>
-      </w:r>
-      <w:proofErr w:type="spellStart"/>
-      <w:proofErr w:type="gramEnd"/>
-      <w:r>
-        <w:t>cout</w:t>
-      </w:r>
-      <w:proofErr w:type="spellEnd"/>
-      <w:r>
-        <w:t xml:space="preserve"> &lt;&lt; "Result: " &lt;&lt; cosine(num1) &lt;&lt; std::</w:t>
-      </w:r>
-      <w:proofErr w:type="spellStart"/>
-      <w:r>
-        <w:t>endl</w:t>
-      </w:r>
-      <w:proofErr w:type="spellEnd"/>
-      <w:r>
-        <w:t>;</w:t>
+        <w:t xml:space="preserve">                std::cout &lt;&lt; "Enter an angle in radians: ";</w:t>
+      </w:r>
+    </w:p>
+    <w:p>
+      <w:pPr>
+        <w:ind w:left="720"/>
+      </w:pPr>
+      <w:r>
+        <w:t xml:space="preserve">                std::cin &gt;&gt; num1;</w:t>
+      </w:r>
+    </w:p>
+    <w:p>
+      <w:pPr>
+        <w:ind w:left="720"/>
+      </w:pPr>
+      <w:r>
+        <w:t xml:space="preserve">                std::cout &lt;&lt; "Result: " &lt;&lt; cosine(num1) &lt;&lt; std::endl;</w:t>
       </w:r>
     </w:p>
     <w:p>
@@ -2037,70 +1251,23 @@
         <w:ind w:left="720"/>
       </w:pPr>
       <w:r>
-        <w:t xml:space="preserve">                </w:t>
-      </w:r>
-      <w:proofErr w:type="gramStart"/>
-      <w:r>
-        <w:t>std::</w:t>
-      </w:r>
-      <w:proofErr w:type="spellStart"/>
-      <w:proofErr w:type="gramEnd"/>
-      <w:r>
-        <w:t>cout</w:t>
-      </w:r>
-      <w:proofErr w:type="spellEnd"/>
-      <w:r>
-        <w:t xml:space="preserve"> &lt;&lt; "Enter an angle in radians: ";</w:t>
-      </w:r>
-    </w:p>
-    <w:p>
-      <w:pPr>
-        <w:ind w:left="720"/>
-      </w:pPr>
-      <w:r>
-        <w:t xml:space="preserve">                </w:t>
-      </w:r>
-      <w:proofErr w:type="gramStart"/>
-      <w:r>
-        <w:t>std::</w:t>
-      </w:r>
-      <w:proofErr w:type="spellStart"/>
-      <w:proofErr w:type="gramEnd"/>
-      <w:r>
-        <w:t>cin</w:t>
-      </w:r>
-      <w:proofErr w:type="spellEnd"/>
-      <w:r>
-        <w:t xml:space="preserve"> &gt;&gt; num1;</w:t>
-      </w:r>
-    </w:p>
-    <w:p>
-      <w:pPr>
-        <w:ind w:left="720"/>
-      </w:pPr>
-      <w:r>
-        <w:t xml:space="preserve">                </w:t>
-      </w:r>
-      <w:proofErr w:type="gramStart"/>
-      <w:r>
-        <w:t>std::</w:t>
-      </w:r>
-      <w:proofErr w:type="spellStart"/>
-      <w:proofErr w:type="gramEnd"/>
-      <w:r>
-        <w:t>cout</w:t>
-      </w:r>
-      <w:proofErr w:type="spellEnd"/>
-      <w:r>
-        <w:t xml:space="preserve"> &lt;&lt; "Result: " &lt;&lt; tangent(num1) &lt;&lt; std::</w:t>
-      </w:r>
-      <w:proofErr w:type="spellStart"/>
-      <w:r>
-        <w:t>endl</w:t>
-      </w:r>
-      <w:proofErr w:type="spellEnd"/>
-      <w:r>
-        <w:t>;</w:t>
+        <w:t xml:space="preserve">                std::cout &lt;&lt; "Enter an angle in radians: ";</w:t>
+      </w:r>
+    </w:p>
+    <w:p>
+      <w:pPr>
+        <w:ind w:left="720"/>
+      </w:pPr>
+      <w:r>
+        <w:t xml:space="preserve">                std::cin &gt;&gt; num1;</w:t>
+      </w:r>
+    </w:p>
+    <w:p>
+      <w:pPr>
+        <w:ind w:left="720"/>
+      </w:pPr>
+      <w:r>
+        <w:t xml:space="preserve">                std::cout &lt;&lt; "Result: " &lt;&lt; tangent(num1) &lt;&lt; std::endl;</w:t>
       </w:r>
     </w:p>
     <w:p>
@@ -2124,70 +1291,23 @@
         <w:ind w:left="720"/>
       </w:pPr>
       <w:r>
-        <w:t xml:space="preserve">                </w:t>
-      </w:r>
-      <w:proofErr w:type="gramStart"/>
-      <w:r>
-        <w:t>std::</w:t>
-      </w:r>
-      <w:proofErr w:type="spellStart"/>
-      <w:proofErr w:type="gramEnd"/>
-      <w:r>
-        <w:t>cout</w:t>
-      </w:r>
-      <w:proofErr w:type="spellEnd"/>
-      <w:r>
-        <w:t xml:space="preserve"> &lt;&lt; "Enter base and exponent: ";</w:t>
-      </w:r>
-    </w:p>
-    <w:p>
-      <w:pPr>
-        <w:ind w:left="720"/>
-      </w:pPr>
-      <w:r>
-        <w:t xml:space="preserve">                </w:t>
-      </w:r>
-      <w:proofErr w:type="gramStart"/>
-      <w:r>
-        <w:t>std::</w:t>
-      </w:r>
-      <w:proofErr w:type="spellStart"/>
-      <w:proofErr w:type="gramEnd"/>
-      <w:r>
-        <w:t>cin</w:t>
-      </w:r>
-      <w:proofErr w:type="spellEnd"/>
-      <w:r>
-        <w:t xml:space="preserve"> &gt;&gt; num1 &gt;&gt; num2;</w:t>
-      </w:r>
-    </w:p>
-    <w:p>
-      <w:pPr>
-        <w:ind w:left="720"/>
-      </w:pPr>
-      <w:r>
-        <w:t xml:space="preserve">                </w:t>
-      </w:r>
-      <w:proofErr w:type="gramStart"/>
-      <w:r>
-        <w:t>std::</w:t>
-      </w:r>
-      <w:proofErr w:type="spellStart"/>
-      <w:proofErr w:type="gramEnd"/>
-      <w:r>
-        <w:t>cout</w:t>
-      </w:r>
-      <w:proofErr w:type="spellEnd"/>
-      <w:r>
-        <w:t xml:space="preserve"> &lt;&lt; "Result: " &lt;&lt; power(num1, num2) &lt;&lt; std::</w:t>
-      </w:r>
-      <w:proofErr w:type="spellStart"/>
-      <w:r>
-        <w:t>endl</w:t>
-      </w:r>
-      <w:proofErr w:type="spellEnd"/>
-      <w:r>
-        <w:t>;</w:t>
+        <w:t xml:space="preserve">                std::cout &lt;&lt; "Enter base and exponent: ";</w:t>
+      </w:r>
+    </w:p>
+    <w:p>
+      <w:pPr>
+        <w:ind w:left="720"/>
+      </w:pPr>
+      <w:r>
+        <w:t xml:space="preserve">                std::cin &gt;&gt; num1 &gt;&gt; num2;</w:t>
+      </w:r>
+    </w:p>
+    <w:p>
+      <w:pPr>
+        <w:ind w:left="720"/>
+      </w:pPr>
+      <w:r>
+        <w:t xml:space="preserve">                std::cout &lt;&lt; "Result: " &lt;&lt; power(num1, num2) &lt;&lt; std::endl;</w:t>
       </w:r>
     </w:p>
     <w:p>
@@ -2211,41 +1331,15 @@
         <w:ind w:left="720"/>
       </w:pPr>
       <w:r>
-        <w:t xml:space="preserve">                </w:t>
-      </w:r>
-      <w:proofErr w:type="gramStart"/>
-      <w:r>
-        <w:t>std::</w:t>
-      </w:r>
-      <w:proofErr w:type="spellStart"/>
-      <w:proofErr w:type="gramEnd"/>
-      <w:r>
-        <w:t>cout</w:t>
-      </w:r>
-      <w:proofErr w:type="spellEnd"/>
-      <w:r>
-        <w:t xml:space="preserve"> &lt;&lt; "Enter a positive number: ";</w:t>
-      </w:r>
-    </w:p>
-    <w:p>
-      <w:pPr>
-        <w:ind w:left="720"/>
-      </w:pPr>
-      <w:r>
-        <w:t xml:space="preserve">                </w:t>
-      </w:r>
-      <w:proofErr w:type="gramStart"/>
-      <w:r>
-        <w:t>std::</w:t>
-      </w:r>
-      <w:proofErr w:type="spellStart"/>
-      <w:proofErr w:type="gramEnd"/>
-      <w:r>
-        <w:t>cin</w:t>
-      </w:r>
-      <w:proofErr w:type="spellEnd"/>
-      <w:r>
-        <w:t xml:space="preserve"> &gt;&gt; num1;</w:t>
+        <w:t xml:space="preserve">                std::cout &lt;&lt; "Enter a positive number: ";</w:t>
+      </w:r>
+    </w:p>
+    <w:p>
+      <w:pPr>
+        <w:ind w:left="720"/>
+      </w:pPr>
+      <w:r>
+        <w:t xml:space="preserve">                std::cin &gt;&gt; num1;</w:t>
       </w:r>
     </w:p>
     <w:p>
@@ -2261,86 +1355,23 @@
         <w:ind w:left="720"/>
       </w:pPr>
       <w:r>
-        <w:t xml:space="preserve">                    </w:t>
-      </w:r>
-      <w:proofErr w:type="gramStart"/>
-      <w:r>
-        <w:t>std::</w:t>
-      </w:r>
-      <w:proofErr w:type="spellStart"/>
-      <w:proofErr w:type="gramEnd"/>
-      <w:r>
-        <w:t>cout</w:t>
-      </w:r>
-      <w:proofErr w:type="spellEnd"/>
-      <w:r>
-        <w:t xml:space="preserve"> &lt;&lt; "Result: " &lt;&lt; logarithm(num1) &lt;&lt; std::</w:t>
-      </w:r>
-      <w:proofErr w:type="spellStart"/>
-      <w:r>
-        <w:t>endl</w:t>
-      </w:r>
-      <w:proofErr w:type="spellEnd"/>
-      <w:r>
-        <w:t>;</w:t>
-      </w:r>
-    </w:p>
-    <w:p>
-      <w:pPr>
-        <w:ind w:left="720"/>
-      </w:pPr>
-      <w:r>
-        <w:t xml:space="preserve">                } catch (const </w:t>
-      </w:r>
-      <w:proofErr w:type="gramStart"/>
-      <w:r>
-        <w:t>std::</w:t>
-      </w:r>
-      <w:proofErr w:type="spellStart"/>
-      <w:proofErr w:type="gramEnd"/>
-      <w:r>
-        <w:t>invalid_argument</w:t>
-      </w:r>
-      <w:proofErr w:type="spellEnd"/>
-      <w:r>
-        <w:t>&amp; e) {</w:t>
-      </w:r>
-    </w:p>
-    <w:p>
-      <w:pPr>
-        <w:ind w:left="720"/>
-      </w:pPr>
-      <w:r>
-        <w:t xml:space="preserve">                    </w:t>
-      </w:r>
-      <w:proofErr w:type="gramStart"/>
-      <w:r>
-        <w:t>std::</w:t>
-      </w:r>
-      <w:proofErr w:type="spellStart"/>
-      <w:proofErr w:type="gramEnd"/>
-      <w:r>
-        <w:t>cerr</w:t>
-      </w:r>
-      <w:proofErr w:type="spellEnd"/>
-      <w:r>
-        <w:t xml:space="preserve"> &lt;&lt; </w:t>
-      </w:r>
-      <w:proofErr w:type="spellStart"/>
-      <w:r>
-        <w:t>e.what</w:t>
-      </w:r>
-      <w:proofErr w:type="spellEnd"/>
-      <w:r>
-        <w:t>() &lt;&lt; std::</w:t>
-      </w:r>
-      <w:proofErr w:type="spellStart"/>
-      <w:r>
-        <w:t>endl</w:t>
-      </w:r>
-      <w:proofErr w:type="spellEnd"/>
-      <w:r>
-        <w:t>;</w:t>
+        <w:t xml:space="preserve">                    std::cout &lt;&lt; "Result: " &lt;&lt; logarithm(num1) &lt;&lt; std::endl;</w:t>
+      </w:r>
+    </w:p>
+    <w:p>
+      <w:pPr>
+        <w:ind w:left="720"/>
+      </w:pPr>
+      <w:r>
+        <w:t xml:space="preserve">                } catch (const std::invalid_argument&amp; e) {</w:t>
+      </w:r>
+    </w:p>
+    <w:p>
+      <w:pPr>
+        <w:ind w:left="720"/>
+      </w:pPr>
+      <w:r>
+        <w:t xml:space="preserve">                    std::cerr &lt;&lt; e.what() &lt;&lt; std::endl;</w:t>
       </w:r>
     </w:p>
     <w:p>
@@ -2373,70 +1404,23 @@
         <w:ind w:left="720"/>
       </w:pPr>
       <w:r>
-        <w:t xml:space="preserve">                </w:t>
-      </w:r>
-      <w:proofErr w:type="gramStart"/>
-      <w:r>
-        <w:t>std::</w:t>
-      </w:r>
-      <w:proofErr w:type="spellStart"/>
-      <w:proofErr w:type="gramEnd"/>
-      <w:r>
-        <w:t>cout</w:t>
-      </w:r>
-      <w:proofErr w:type="spellEnd"/>
-      <w:r>
-        <w:t xml:space="preserve"> &lt;&lt; "Enter a number: ";</w:t>
-      </w:r>
-    </w:p>
-    <w:p>
-      <w:pPr>
-        <w:ind w:left="720"/>
-      </w:pPr>
-      <w:r>
-        <w:t xml:space="preserve">                </w:t>
-      </w:r>
-      <w:proofErr w:type="gramStart"/>
-      <w:r>
-        <w:t>std::</w:t>
-      </w:r>
-      <w:proofErr w:type="spellStart"/>
-      <w:proofErr w:type="gramEnd"/>
-      <w:r>
-        <w:t>cin</w:t>
-      </w:r>
-      <w:proofErr w:type="spellEnd"/>
-      <w:r>
-        <w:t xml:space="preserve"> &gt;&gt; num1;</w:t>
-      </w:r>
-    </w:p>
-    <w:p>
-      <w:pPr>
-        <w:ind w:left="720"/>
-      </w:pPr>
-      <w:r>
-        <w:t xml:space="preserve">                </w:t>
-      </w:r>
-      <w:proofErr w:type="gramStart"/>
-      <w:r>
-        <w:t>std::</w:t>
-      </w:r>
-      <w:proofErr w:type="spellStart"/>
-      <w:proofErr w:type="gramEnd"/>
-      <w:r>
-        <w:t>cout</w:t>
-      </w:r>
-      <w:proofErr w:type="spellEnd"/>
-      <w:r>
-        <w:t xml:space="preserve"> &lt;&lt; "Result: " &lt;&lt; exponential(num1) &lt;&lt; std::</w:t>
-      </w:r>
-      <w:proofErr w:type="spellStart"/>
-      <w:r>
-        <w:t>endl</w:t>
-      </w:r>
-      <w:proofErr w:type="spellEnd"/>
-      <w:r>
-        <w:t>;</w:t>
+        <w:t xml:space="preserve">                std::cout &lt;&lt; "Enter a number: ";</w:t>
+      </w:r>
+    </w:p>
+    <w:p>
+      <w:pPr>
+        <w:ind w:left="720"/>
+      </w:pPr>
+      <w:r>
+        <w:t xml:space="preserve">                std::cin &gt;&gt; num1;</w:t>
+      </w:r>
+    </w:p>
+    <w:p>
+      <w:pPr>
+        <w:ind w:left="720"/>
+      </w:pPr>
+      <w:r>
+        <w:t xml:space="preserve">                std::cout &lt;&lt; "Result: " &lt;&lt; exponential(num1) &lt;&lt; std::endl;</w:t>
       </w:r>
     </w:p>
     <w:p>
@@ -2460,20 +1444,7 @@
         <w:ind w:left="720"/>
       </w:pPr>
       <w:r>
-        <w:t xml:space="preserve">                </w:t>
-      </w:r>
-      <w:proofErr w:type="gramStart"/>
-      <w:r>
-        <w:t>std::</w:t>
-      </w:r>
-      <w:proofErr w:type="spellStart"/>
-      <w:proofErr w:type="gramEnd"/>
-      <w:r>
-        <w:t>cout</w:t>
-      </w:r>
-      <w:proofErr w:type="spellEnd"/>
-      <w:r>
-        <w:t xml:space="preserve"> &lt;&lt; "Exiting...\n";</w:t>
+        <w:t xml:space="preserve">                std::cout &lt;&lt; "Exiting...\n";</w:t>
       </w:r>
     </w:p>
     <w:p>
@@ -2497,20 +1468,7 @@
         <w:ind w:left="720"/>
       </w:pPr>
       <w:r>
-        <w:t xml:space="preserve">                </w:t>
-      </w:r>
-      <w:proofErr w:type="gramStart"/>
-      <w:r>
-        <w:t>std::</w:t>
-      </w:r>
-      <w:proofErr w:type="spellStart"/>
-      <w:proofErr w:type="gramEnd"/>
-      <w:r>
-        <w:t>cout</w:t>
-      </w:r>
-      <w:proofErr w:type="spellEnd"/>
-      <w:r>
-        <w:t xml:space="preserve"> &lt;&lt; "Invalid choice. Please try again.\n";</w:t>
+        <w:t xml:space="preserve">                std::cout &lt;&lt; "Invalid choice. Please try again.\n";</w:t>
       </w:r>
     </w:p>
     <w:p>
@@ -2526,15 +1484,7 @@
         <w:ind w:left="720"/>
       </w:pPr>
       <w:r>
-        <w:t xml:space="preserve">    } while (</w:t>
-      </w:r>
-      <w:proofErr w:type="gramStart"/>
-      <w:r>
-        <w:t>choice !</w:t>
-      </w:r>
-      <w:proofErr w:type="gramEnd"/>
-      <w:r>
-        <w:t>= 11);</w:t>
+        <w:t xml:space="preserve">    } while (choice != 11);</w:t>
       </w:r>
     </w:p>
     <w:p>
@@ -2647,13 +1597,8 @@
     </w:p>
     <w:p>
       <w:r>
-        <w:t xml:space="preserve">g++ main.cpp basic_operations.cpp trigonometric_operations.cpp exponential_operations.cpp -o </w:t>
-      </w:r>
-      <w:proofErr w:type="spellStart"/>
-      <w:r>
-        <w:t>scientific_calculator</w:t>
-      </w:r>
-      <w:proofErr w:type="spellEnd"/>
+        <w:t>g++ main.cpp basic_operations.cpp trigonometric_operations.cpp exponential_operations.cpp -o scientific_calculator</w:t>
+      </w:r>
     </w:p>
     <w:p/>
     <w:p/>
@@ -2675,14 +1620,12 @@
       <w:r>
         <w:t xml:space="preserve">For DevOps testing, you can write automated tests, package this code into a container, and run it on different environments to ensure consistent behavior. Tools like </w:t>
       </w:r>
-      <w:proofErr w:type="spellStart"/>
       <w:r>
         <w:rPr>
           <w:rStyle w:val="HTMLCode"/>
         </w:rPr>
         <w:t>gtest</w:t>
       </w:r>
-      <w:proofErr w:type="spellEnd"/>
       <w:r>
         <w:t xml:space="preserve"> for unit testing and </w:t>
       </w:r>
@@ -2695,6 +1638,24 @@
       <w:r>
         <w:t xml:space="preserve"> for containerization are commonly used in DevOps pipelines.</w:t>
       </w:r>
+    </w:p>
+    <w:p>
+      <w:pPr>
+        <w:pStyle w:val="NormalWeb"/>
+      </w:pPr>
+      <w:r>
+        <w:t>#1 Added New Testing Line</w:t>
+      </w:r>
+    </w:p>
+    <w:p>
+      <w:pPr>
+        <w:pStyle w:val="NormalWeb"/>
+      </w:pPr>
+    </w:p>
+    <w:p>
+      <w:pPr>
+        <w:pStyle w:val="NormalWeb"/>
+      </w:pPr>
     </w:p>
     <w:sectPr>
       <w:pgSz w:w="11906" w:h="16838"/>

</xml_diff>